<commit_message>
empezando de nuevo :D
</commit_message>
<xml_diff>
--- a/Docs/Vedi.docx
+++ b/Docs/Vedi.docx
@@ -9,19 +9,11 @@
           <w:lang w:val="es-ES"/>
         </w:rPr>
       </w:pPr>
-      <w:proofErr w:type="spellStart"/>
-      <w:r>
-        <w:rPr>
-          <w:lang w:val="es-ES"/>
-        </w:rPr>
-        <w:t>Vedi</w:t>
-      </w:r>
-      <w:proofErr w:type="spellEnd"/>
-      <w:r>
-        <w:rPr>
-          <w:lang w:val="es-ES"/>
-        </w:rPr>
-        <w:t xml:space="preserve"> – Gestor de </w:t>
+      <w:r>
+        <w:rPr>
+          <w:lang w:val="es-ES"/>
+        </w:rPr>
+        <w:t xml:space="preserve">Vedi – Gestor de </w:t>
       </w:r>
       <w:r>
         <w:t>reservas</w:t>
@@ -65,49 +57,7 @@
         <w:rPr>
           <w:lang w:val="es-ES"/>
         </w:rPr>
-        <w:t xml:space="preserve">Se busca desarrollar un software que permita gestionar de manera básica las reservas de los espacios en la casa </w:t>
-      </w:r>
-      <w:proofErr w:type="spellStart"/>
-      <w:r>
-        <w:rPr>
-          <w:lang w:val="es-ES"/>
-        </w:rPr>
-        <w:t>Jyotir</w:t>
-      </w:r>
-      <w:proofErr w:type="spellEnd"/>
-      <w:r>
-        <w:rPr>
-          <w:lang w:val="es-ES"/>
-        </w:rPr>
-        <w:t xml:space="preserve"> </w:t>
-      </w:r>
-      <w:proofErr w:type="spellStart"/>
-      <w:r>
-        <w:rPr>
-          <w:lang w:val="es-ES"/>
-        </w:rPr>
-        <w:t>Math</w:t>
-      </w:r>
-      <w:proofErr w:type="spellEnd"/>
-      <w:r>
-        <w:rPr>
-          <w:lang w:val="es-ES"/>
-        </w:rPr>
-        <w:t xml:space="preserve">. A partir del </w:t>
-      </w:r>
-      <w:proofErr w:type="spellStart"/>
-      <w:r>
-        <w:rPr>
-          <w:lang w:val="es-ES"/>
-        </w:rPr>
-        <w:t>feedback</w:t>
-      </w:r>
-      <w:proofErr w:type="spellEnd"/>
-      <w:r>
-        <w:rPr>
-          <w:lang w:val="es-ES"/>
-        </w:rPr>
-        <w:t xml:space="preserve"> de los usuarios se </w:t>
+        <w:t xml:space="preserve">Se busca desarrollar un software que permita gestionar de manera básica las reservas de los espacios en la casa Jyotir Math. A partir del feedback de los usuarios se </w:t>
       </w:r>
       <w:r>
         <w:rPr>
@@ -218,6 +168,200 @@
     </w:p>
     <w:p>
       <w:pPr>
+        <w:pStyle w:val="Ttulo4"/>
+        <w:rPr>
+          <w:lang w:val="es-ES"/>
+        </w:rPr>
+      </w:pPr>
+      <w:r>
+        <w:rPr>
+          <w:lang w:val="es-ES"/>
+        </w:rPr>
+        <w:t>Roles de usuarios</w:t>
+      </w:r>
+    </w:p>
+    <w:p>
+      <w:pPr>
+        <w:pStyle w:val="Ttulo5"/>
+        <w:rPr>
+          <w:lang w:val="es-ES"/>
+        </w:rPr>
+      </w:pPr>
+      <w:r>
+        <w:rPr>
+          <w:lang w:val="es-ES"/>
+        </w:rPr>
+        <w:t>Externo</w:t>
+      </w:r>
+    </w:p>
+    <w:p>
+      <w:pPr>
+        <w:pStyle w:val="Prrafodelista"/>
+        <w:numPr>
+          <w:ilvl w:val="0"/>
+          <w:numId w:val="14"/>
+        </w:numPr>
+        <w:rPr>
+          <w:lang w:val="es-ES"/>
+        </w:rPr>
+      </w:pPr>
+      <w:r>
+        <w:rPr>
+          <w:lang w:val="es-ES"/>
+        </w:rPr>
+        <w:t>Crear y</w:t>
+      </w:r>
+      <w:r>
+        <w:rPr>
+          <w:lang w:val="es-ES"/>
+        </w:rPr>
+        <w:t xml:space="preserve"> c</w:t>
+      </w:r>
+      <w:r>
+        <w:rPr>
+          <w:lang w:val="es-ES"/>
+        </w:rPr>
+        <w:t>ancelar reservas</w:t>
+      </w:r>
+    </w:p>
+    <w:p>
+      <w:pPr>
+        <w:pStyle w:val="Prrafodelista"/>
+        <w:numPr>
+          <w:ilvl w:val="0"/>
+          <w:numId w:val="14"/>
+        </w:numPr>
+        <w:rPr>
+          <w:lang w:val="es-ES"/>
+        </w:rPr>
+      </w:pPr>
+      <w:r>
+        <w:rPr>
+          <w:lang w:val="es-ES"/>
+        </w:rPr>
+        <w:t>Ver sus propias reservas</w:t>
+      </w:r>
+    </w:p>
+    <w:p>
+      <w:pPr>
+        <w:pStyle w:val="Ttulo4"/>
+        <w:rPr>
+          <w:lang w:val="es-ES"/>
+        </w:rPr>
+      </w:pPr>
+      <w:r>
+        <w:rPr>
+          <w:lang w:val="es-ES"/>
+        </w:rPr>
+        <w:t>Administrador</w:t>
+      </w:r>
+    </w:p>
+    <w:p>
+      <w:pPr>
+        <w:pStyle w:val="Prrafodelista"/>
+        <w:numPr>
+          <w:ilvl w:val="0"/>
+          <w:numId w:val="15"/>
+        </w:numPr>
+        <w:rPr>
+          <w:lang w:val="es-ES"/>
+        </w:rPr>
+      </w:pPr>
+      <w:r>
+        <w:rPr>
+          <w:lang w:val="es-ES"/>
+        </w:rPr>
+        <w:t>Aprobar y rechazar reservas</w:t>
+      </w:r>
+    </w:p>
+    <w:p>
+      <w:pPr>
+        <w:pStyle w:val="Prrafodelista"/>
+        <w:numPr>
+          <w:ilvl w:val="0"/>
+          <w:numId w:val="15"/>
+        </w:numPr>
+        <w:rPr>
+          <w:lang w:val="es-ES"/>
+        </w:rPr>
+      </w:pPr>
+      <w:r>
+        <w:rPr>
+          <w:lang w:val="es-ES"/>
+        </w:rPr>
+        <w:t>Ver todas las reservas</w:t>
+      </w:r>
+    </w:p>
+    <w:p>
+      <w:pPr>
+        <w:pStyle w:val="Ttulo4"/>
+        <w:rPr>
+          <w:lang w:val="es-ES"/>
+        </w:rPr>
+      </w:pPr>
+      <w:r>
+        <w:rPr>
+          <w:lang w:val="es-ES"/>
+        </w:rPr>
+        <w:t>Super admin</w:t>
+      </w:r>
+    </w:p>
+    <w:p>
+      <w:pPr>
+        <w:pStyle w:val="Prrafodelista"/>
+        <w:numPr>
+          <w:ilvl w:val="0"/>
+          <w:numId w:val="16"/>
+        </w:numPr>
+        <w:rPr>
+          <w:lang w:val="es-ES"/>
+        </w:rPr>
+      </w:pPr>
+      <w:r>
+        <w:rPr>
+          <w:lang w:val="es-ES"/>
+        </w:rPr>
+        <w:t>Crear, eliminar y modificar usuarios</w:t>
+      </w:r>
+    </w:p>
+    <w:p>
+      <w:pPr>
+        <w:pStyle w:val="Prrafodelista"/>
+        <w:numPr>
+          <w:ilvl w:val="0"/>
+          <w:numId w:val="16"/>
+        </w:numPr>
+        <w:rPr>
+          <w:lang w:val="es-ES"/>
+        </w:rPr>
+      </w:pPr>
+      <w:r>
+        <w:rPr>
+          <w:lang w:val="es-ES"/>
+        </w:rPr>
+        <w:t>Ver todas las reservas</w:t>
+      </w:r>
+    </w:p>
+    <w:p>
+      <w:pPr>
+        <w:pStyle w:val="Prrafodelista"/>
+        <w:numPr>
+          <w:ilvl w:val="0"/>
+          <w:numId w:val="16"/>
+        </w:numPr>
+        <w:rPr>
+          <w:lang w:val="es-ES"/>
+        </w:rPr>
+      </w:pPr>
+      <w:r>
+        <w:rPr>
+          <w:lang w:val="es-ES"/>
+        </w:rPr>
+        <w:t>Aprobar y rechazar reservas</w:t>
+      </w:r>
+    </w:p>
+    <w:p>
+      <w:pPr>
         <w:pStyle w:val="Ttulo3"/>
         <w:rPr>
           <w:lang w:val="es-ES"/>
@@ -513,6 +657,7 @@
         <w:rPr>
           <w:lang w:val="es-ES"/>
         </w:rPr>
+        <w:lastRenderedPageBreak/>
         <w:t>Fecha de actualización</w:t>
       </w:r>
     </w:p>
@@ -689,7 +834,6 @@
         <w:rPr>
           <w:lang w:val="es-ES"/>
         </w:rPr>
-        <w:lastRenderedPageBreak/>
         <w:t>Etapa 2</w:t>
       </w:r>
     </w:p>
@@ -756,14 +900,12 @@
           <w:lang w:val="es-ES"/>
         </w:rPr>
       </w:pPr>
-      <w:proofErr w:type="spellStart"/>
       <w:r>
         <w:rPr>
           <w:lang w:val="es-ES"/>
         </w:rPr>
         <w:t>Creaciónreservas</w:t>
       </w:r>
-      <w:proofErr w:type="spellEnd"/>
     </w:p>
     <w:p>
       <w:pPr>
@@ -830,13 +972,7 @@
         <w:rPr>
           <w:lang w:val="es-ES"/>
         </w:rPr>
-        <w:t>Tarjetas</w:t>
-      </w:r>
-      <w:r>
-        <w:rPr>
-          <w:lang w:val="es-ES"/>
-        </w:rPr>
-        <w:t xml:space="preserve"> de reservas</w:t>
+        <w:t>Tarjetas de reservas</w:t>
       </w:r>
     </w:p>
     <w:p>
@@ -1057,14 +1193,12 @@
           <w:lang w:val="es-ES"/>
         </w:rPr>
       </w:pPr>
-      <w:proofErr w:type="spellStart"/>
       <w:r>
         <w:rPr>
           <w:lang w:val="es-ES"/>
         </w:rPr>
         <w:t>Dni</w:t>
       </w:r>
-      <w:proofErr w:type="spellEnd"/>
     </w:p>
     <w:p>
       <w:pPr>
@@ -1235,6 +1369,7 @@
         <w:rPr>
           <w:lang w:val="es-ES"/>
         </w:rPr>
+        <w:lastRenderedPageBreak/>
         <w:t>Terapeutas</w:t>
       </w:r>
     </w:p>
@@ -1548,6 +1683,178 @@
     </w:lvl>
   </w:abstractNum>
   <w:abstractNum w:abstractNumId="4" w15:restartNumberingAfterBreak="0">
+    <w:nsid w:val="409027DA"/>
+    <w:multiLevelType w:val="hybridMultilevel"/>
+    <w:tmpl w:val="1F0EC2AE"/>
+    <w:lvl w:ilvl="0" w:tplc="280A000F">
+      <w:start w:val="1"/>
+      <w:numFmt w:val="decimal"/>
+      <w:lvlText w:val="%1."/>
+      <w:lvlJc w:val="left"/>
+      <w:pPr>
+        <w:ind w:left="720" w:hanging="360"/>
+      </w:pPr>
+    </w:lvl>
+    <w:lvl w:ilvl="1" w:tplc="280A0019" w:tentative="1">
+      <w:start w:val="1"/>
+      <w:numFmt w:val="lowerLetter"/>
+      <w:lvlText w:val="%2."/>
+      <w:lvlJc w:val="left"/>
+      <w:pPr>
+        <w:ind w:left="1440" w:hanging="360"/>
+      </w:pPr>
+    </w:lvl>
+    <w:lvl w:ilvl="2" w:tplc="280A001B" w:tentative="1">
+      <w:start w:val="1"/>
+      <w:numFmt w:val="lowerRoman"/>
+      <w:lvlText w:val="%3."/>
+      <w:lvlJc w:val="right"/>
+      <w:pPr>
+        <w:ind w:left="2160" w:hanging="180"/>
+      </w:pPr>
+    </w:lvl>
+    <w:lvl w:ilvl="3" w:tplc="280A000F" w:tentative="1">
+      <w:start w:val="1"/>
+      <w:numFmt w:val="decimal"/>
+      <w:lvlText w:val="%4."/>
+      <w:lvlJc w:val="left"/>
+      <w:pPr>
+        <w:ind w:left="2880" w:hanging="360"/>
+      </w:pPr>
+    </w:lvl>
+    <w:lvl w:ilvl="4" w:tplc="280A0019" w:tentative="1">
+      <w:start w:val="1"/>
+      <w:numFmt w:val="lowerLetter"/>
+      <w:lvlText w:val="%5."/>
+      <w:lvlJc w:val="left"/>
+      <w:pPr>
+        <w:ind w:left="3600" w:hanging="360"/>
+      </w:pPr>
+    </w:lvl>
+    <w:lvl w:ilvl="5" w:tplc="280A001B" w:tentative="1">
+      <w:start w:val="1"/>
+      <w:numFmt w:val="lowerRoman"/>
+      <w:lvlText w:val="%6."/>
+      <w:lvlJc w:val="right"/>
+      <w:pPr>
+        <w:ind w:left="4320" w:hanging="180"/>
+      </w:pPr>
+    </w:lvl>
+    <w:lvl w:ilvl="6" w:tplc="280A000F" w:tentative="1">
+      <w:start w:val="1"/>
+      <w:numFmt w:val="decimal"/>
+      <w:lvlText w:val="%7."/>
+      <w:lvlJc w:val="left"/>
+      <w:pPr>
+        <w:ind w:left="5040" w:hanging="360"/>
+      </w:pPr>
+    </w:lvl>
+    <w:lvl w:ilvl="7" w:tplc="280A0019" w:tentative="1">
+      <w:start w:val="1"/>
+      <w:numFmt w:val="lowerLetter"/>
+      <w:lvlText w:val="%8."/>
+      <w:lvlJc w:val="left"/>
+      <w:pPr>
+        <w:ind w:left="5760" w:hanging="360"/>
+      </w:pPr>
+    </w:lvl>
+    <w:lvl w:ilvl="8" w:tplc="280A001B" w:tentative="1">
+      <w:start w:val="1"/>
+      <w:numFmt w:val="lowerRoman"/>
+      <w:lvlText w:val="%9."/>
+      <w:lvlJc w:val="right"/>
+      <w:pPr>
+        <w:ind w:left="6480" w:hanging="180"/>
+      </w:pPr>
+    </w:lvl>
+  </w:abstractNum>
+  <w:abstractNum w:abstractNumId="5" w15:restartNumberingAfterBreak="0">
+    <w:nsid w:val="44BA4C11"/>
+    <w:multiLevelType w:val="hybridMultilevel"/>
+    <w:tmpl w:val="E206C622"/>
+    <w:lvl w:ilvl="0" w:tplc="280A000F">
+      <w:start w:val="1"/>
+      <w:numFmt w:val="decimal"/>
+      <w:lvlText w:val="%1."/>
+      <w:lvlJc w:val="left"/>
+      <w:pPr>
+        <w:ind w:left="720" w:hanging="360"/>
+      </w:pPr>
+    </w:lvl>
+    <w:lvl w:ilvl="1" w:tplc="280A0019" w:tentative="1">
+      <w:start w:val="1"/>
+      <w:numFmt w:val="lowerLetter"/>
+      <w:lvlText w:val="%2."/>
+      <w:lvlJc w:val="left"/>
+      <w:pPr>
+        <w:ind w:left="1440" w:hanging="360"/>
+      </w:pPr>
+    </w:lvl>
+    <w:lvl w:ilvl="2" w:tplc="280A001B" w:tentative="1">
+      <w:start w:val="1"/>
+      <w:numFmt w:val="lowerRoman"/>
+      <w:lvlText w:val="%3."/>
+      <w:lvlJc w:val="right"/>
+      <w:pPr>
+        <w:ind w:left="2160" w:hanging="180"/>
+      </w:pPr>
+    </w:lvl>
+    <w:lvl w:ilvl="3" w:tplc="280A000F" w:tentative="1">
+      <w:start w:val="1"/>
+      <w:numFmt w:val="decimal"/>
+      <w:lvlText w:val="%4."/>
+      <w:lvlJc w:val="left"/>
+      <w:pPr>
+        <w:ind w:left="2880" w:hanging="360"/>
+      </w:pPr>
+    </w:lvl>
+    <w:lvl w:ilvl="4" w:tplc="280A0019" w:tentative="1">
+      <w:start w:val="1"/>
+      <w:numFmt w:val="lowerLetter"/>
+      <w:lvlText w:val="%5."/>
+      <w:lvlJc w:val="left"/>
+      <w:pPr>
+        <w:ind w:left="3600" w:hanging="360"/>
+      </w:pPr>
+    </w:lvl>
+    <w:lvl w:ilvl="5" w:tplc="280A001B" w:tentative="1">
+      <w:start w:val="1"/>
+      <w:numFmt w:val="lowerRoman"/>
+      <w:lvlText w:val="%6."/>
+      <w:lvlJc w:val="right"/>
+      <w:pPr>
+        <w:ind w:left="4320" w:hanging="180"/>
+      </w:pPr>
+    </w:lvl>
+    <w:lvl w:ilvl="6" w:tplc="280A000F" w:tentative="1">
+      <w:start w:val="1"/>
+      <w:numFmt w:val="decimal"/>
+      <w:lvlText w:val="%7."/>
+      <w:lvlJc w:val="left"/>
+      <w:pPr>
+        <w:ind w:left="5040" w:hanging="360"/>
+      </w:pPr>
+    </w:lvl>
+    <w:lvl w:ilvl="7" w:tplc="280A0019" w:tentative="1">
+      <w:start w:val="1"/>
+      <w:numFmt w:val="lowerLetter"/>
+      <w:lvlText w:val="%8."/>
+      <w:lvlJc w:val="left"/>
+      <w:pPr>
+        <w:ind w:left="5760" w:hanging="360"/>
+      </w:pPr>
+    </w:lvl>
+    <w:lvl w:ilvl="8" w:tplc="280A001B" w:tentative="1">
+      <w:start w:val="1"/>
+      <w:numFmt w:val="lowerRoman"/>
+      <w:lvlText w:val="%9."/>
+      <w:lvlJc w:val="right"/>
+      <w:pPr>
+        <w:ind w:left="6480" w:hanging="180"/>
+      </w:pPr>
+    </w:lvl>
+  </w:abstractNum>
+  <w:abstractNum w:abstractNumId="6" w15:restartNumberingAfterBreak="0">
     <w:nsid w:val="48CD256F"/>
     <w:multiLevelType w:val="hybridMultilevel"/>
     <w:tmpl w:val="96C6A02E"/>
@@ -1633,7 +1940,7 @@
       </w:pPr>
     </w:lvl>
   </w:abstractNum>
-  <w:abstractNum w:abstractNumId="5" w15:restartNumberingAfterBreak="0">
+  <w:abstractNum w:abstractNumId="7" w15:restartNumberingAfterBreak="0">
     <w:nsid w:val="4CC1475A"/>
     <w:multiLevelType w:val="hybridMultilevel"/>
     <w:tmpl w:val="12BE563C"/>
@@ -1719,7 +2026,93 @@
       </w:pPr>
     </w:lvl>
   </w:abstractNum>
-  <w:abstractNum w:abstractNumId="6" w15:restartNumberingAfterBreak="0">
+  <w:abstractNum w:abstractNumId="8" w15:restartNumberingAfterBreak="0">
+    <w:nsid w:val="4E2B0042"/>
+    <w:multiLevelType w:val="hybridMultilevel"/>
+    <w:tmpl w:val="42284324"/>
+    <w:lvl w:ilvl="0" w:tplc="280A000F">
+      <w:start w:val="1"/>
+      <w:numFmt w:val="decimal"/>
+      <w:lvlText w:val="%1."/>
+      <w:lvlJc w:val="left"/>
+      <w:pPr>
+        <w:ind w:left="720" w:hanging="360"/>
+      </w:pPr>
+    </w:lvl>
+    <w:lvl w:ilvl="1" w:tplc="280A0019" w:tentative="1">
+      <w:start w:val="1"/>
+      <w:numFmt w:val="lowerLetter"/>
+      <w:lvlText w:val="%2."/>
+      <w:lvlJc w:val="left"/>
+      <w:pPr>
+        <w:ind w:left="1440" w:hanging="360"/>
+      </w:pPr>
+    </w:lvl>
+    <w:lvl w:ilvl="2" w:tplc="280A001B" w:tentative="1">
+      <w:start w:val="1"/>
+      <w:numFmt w:val="lowerRoman"/>
+      <w:lvlText w:val="%3."/>
+      <w:lvlJc w:val="right"/>
+      <w:pPr>
+        <w:ind w:left="2160" w:hanging="180"/>
+      </w:pPr>
+    </w:lvl>
+    <w:lvl w:ilvl="3" w:tplc="280A000F" w:tentative="1">
+      <w:start w:val="1"/>
+      <w:numFmt w:val="decimal"/>
+      <w:lvlText w:val="%4."/>
+      <w:lvlJc w:val="left"/>
+      <w:pPr>
+        <w:ind w:left="2880" w:hanging="360"/>
+      </w:pPr>
+    </w:lvl>
+    <w:lvl w:ilvl="4" w:tplc="280A0019" w:tentative="1">
+      <w:start w:val="1"/>
+      <w:numFmt w:val="lowerLetter"/>
+      <w:lvlText w:val="%5."/>
+      <w:lvlJc w:val="left"/>
+      <w:pPr>
+        <w:ind w:left="3600" w:hanging="360"/>
+      </w:pPr>
+    </w:lvl>
+    <w:lvl w:ilvl="5" w:tplc="280A001B" w:tentative="1">
+      <w:start w:val="1"/>
+      <w:numFmt w:val="lowerRoman"/>
+      <w:lvlText w:val="%6."/>
+      <w:lvlJc w:val="right"/>
+      <w:pPr>
+        <w:ind w:left="4320" w:hanging="180"/>
+      </w:pPr>
+    </w:lvl>
+    <w:lvl w:ilvl="6" w:tplc="280A000F" w:tentative="1">
+      <w:start w:val="1"/>
+      <w:numFmt w:val="decimal"/>
+      <w:lvlText w:val="%7."/>
+      <w:lvlJc w:val="left"/>
+      <w:pPr>
+        <w:ind w:left="5040" w:hanging="360"/>
+      </w:pPr>
+    </w:lvl>
+    <w:lvl w:ilvl="7" w:tplc="280A0019" w:tentative="1">
+      <w:start w:val="1"/>
+      <w:numFmt w:val="lowerLetter"/>
+      <w:lvlText w:val="%8."/>
+      <w:lvlJc w:val="left"/>
+      <w:pPr>
+        <w:ind w:left="5760" w:hanging="360"/>
+      </w:pPr>
+    </w:lvl>
+    <w:lvl w:ilvl="8" w:tplc="280A001B" w:tentative="1">
+      <w:start w:val="1"/>
+      <w:numFmt w:val="lowerRoman"/>
+      <w:lvlText w:val="%9."/>
+      <w:lvlJc w:val="right"/>
+      <w:pPr>
+        <w:ind w:left="6480" w:hanging="180"/>
+      </w:pPr>
+    </w:lvl>
+  </w:abstractNum>
+  <w:abstractNum w:abstractNumId="9" w15:restartNumberingAfterBreak="0">
     <w:nsid w:val="4F900EC0"/>
     <w:multiLevelType w:val="hybridMultilevel"/>
     <w:tmpl w:val="126C3646"/>
@@ -1805,7 +2198,7 @@
       </w:pPr>
     </w:lvl>
   </w:abstractNum>
-  <w:abstractNum w:abstractNumId="7" w15:restartNumberingAfterBreak="0">
+  <w:abstractNum w:abstractNumId="10" w15:restartNumberingAfterBreak="0">
     <w:nsid w:val="57F05AE8"/>
     <w:multiLevelType w:val="hybridMultilevel"/>
     <w:tmpl w:val="9C329B28"/>
@@ -1891,7 +2284,7 @@
       </w:pPr>
     </w:lvl>
   </w:abstractNum>
-  <w:abstractNum w:abstractNumId="8" w15:restartNumberingAfterBreak="0">
+  <w:abstractNum w:abstractNumId="11" w15:restartNumberingAfterBreak="0">
     <w:nsid w:val="680271AA"/>
     <w:multiLevelType w:val="hybridMultilevel"/>
     <w:tmpl w:val="4F827FCA"/>
@@ -1977,7 +2370,7 @@
       </w:pPr>
     </w:lvl>
   </w:abstractNum>
-  <w:abstractNum w:abstractNumId="9" w15:restartNumberingAfterBreak="0">
+  <w:abstractNum w:abstractNumId="12" w15:restartNumberingAfterBreak="0">
     <w:nsid w:val="76A5686B"/>
     <w:multiLevelType w:val="hybridMultilevel"/>
     <w:tmpl w:val="4F827FCA"/>
@@ -2063,7 +2456,7 @@
       </w:pPr>
     </w:lvl>
   </w:abstractNum>
-  <w:abstractNum w:abstractNumId="10" w15:restartNumberingAfterBreak="0">
+  <w:abstractNum w:abstractNumId="13" w15:restartNumberingAfterBreak="0">
     <w:nsid w:val="77AF44E0"/>
     <w:multiLevelType w:val="hybridMultilevel"/>
     <w:tmpl w:val="4F827FCA"/>
@@ -2149,7 +2542,7 @@
       </w:pPr>
     </w:lvl>
   </w:abstractNum>
-  <w:abstractNum w:abstractNumId="11" w15:restartNumberingAfterBreak="0">
+  <w:abstractNum w:abstractNumId="14" w15:restartNumberingAfterBreak="0">
     <w:nsid w:val="7DFE41BC"/>
     <w:multiLevelType w:val="hybridMultilevel"/>
     <w:tmpl w:val="299C8DFC"/>
@@ -2235,7 +2628,7 @@
       </w:pPr>
     </w:lvl>
   </w:abstractNum>
-  <w:abstractNum w:abstractNumId="12" w15:restartNumberingAfterBreak="0">
+  <w:abstractNum w:abstractNumId="15" w15:restartNumberingAfterBreak="0">
     <w:nsid w:val="7FB879CD"/>
     <w:multiLevelType w:val="hybridMultilevel"/>
     <w:tmpl w:val="EA127980"/>
@@ -2322,43 +2715,52 @@
     </w:lvl>
   </w:abstractNum>
   <w:num w:numId="1" w16cid:durableId="2145270065">
-    <w:abstractNumId w:val="5"/>
+    <w:abstractNumId w:val="7"/>
   </w:num>
   <w:num w:numId="2" w16cid:durableId="2056469949">
-    <w:abstractNumId w:val="6"/>
+    <w:abstractNumId w:val="9"/>
   </w:num>
   <w:num w:numId="3" w16cid:durableId="5177453">
     <w:abstractNumId w:val="0"/>
   </w:num>
   <w:num w:numId="4" w16cid:durableId="519469469">
-    <w:abstractNumId w:val="7"/>
+    <w:abstractNumId w:val="10"/>
   </w:num>
   <w:num w:numId="5" w16cid:durableId="2022273736">
     <w:abstractNumId w:val="3"/>
   </w:num>
   <w:num w:numId="6" w16cid:durableId="917861553">
-    <w:abstractNumId w:val="11"/>
+    <w:abstractNumId w:val="14"/>
   </w:num>
   <w:num w:numId="7" w16cid:durableId="1826818354">
-    <w:abstractNumId w:val="12"/>
+    <w:abstractNumId w:val="15"/>
   </w:num>
   <w:num w:numId="8" w16cid:durableId="1863123857">
     <w:abstractNumId w:val="1"/>
   </w:num>
   <w:num w:numId="9" w16cid:durableId="543752566">
-    <w:abstractNumId w:val="4"/>
+    <w:abstractNumId w:val="6"/>
   </w:num>
   <w:num w:numId="10" w16cid:durableId="1109349097">
-    <w:abstractNumId w:val="9"/>
+    <w:abstractNumId w:val="12"/>
   </w:num>
   <w:num w:numId="11" w16cid:durableId="26492150">
-    <w:abstractNumId w:val="10"/>
+    <w:abstractNumId w:val="13"/>
   </w:num>
   <w:num w:numId="12" w16cid:durableId="1546676318">
-    <w:abstractNumId w:val="8"/>
+    <w:abstractNumId w:val="11"/>
   </w:num>
   <w:num w:numId="13" w16cid:durableId="1564636477">
     <w:abstractNumId w:val="2"/>
+  </w:num>
+  <w:num w:numId="14" w16cid:durableId="1097407651">
+    <w:abstractNumId w:val="5"/>
+  </w:num>
+  <w:num w:numId="15" w16cid:durableId="859048468">
+    <w:abstractNumId w:val="4"/>
+  </w:num>
+  <w:num w:numId="16" w16cid:durableId="607084158">
+    <w:abstractNumId w:val="8"/>
   </w:num>
 </w:numbering>
 </file>
@@ -2874,6 +3276,7 @@
   <w:style w:type="character" w:default="1" w:styleId="Fuentedeprrafopredeter">
     <w:name w:val="Default Paragraph Font"/>
     <w:uiPriority w:val="1"/>
+    <w:semiHidden/>
     <w:unhideWhenUsed/>
   </w:style>
   <w:style w:type="table" w:default="1" w:styleId="Tablanormal">

</xml_diff>

<commit_message>
get put funcionando, revisando currentUser y targetUser
</commit_message>
<xml_diff>
--- a/Docs/Vedi.docx
+++ b/Docs/Vedi.docx
@@ -9,11 +9,19 @@
           <w:lang w:val="es-ES"/>
         </w:rPr>
       </w:pPr>
-      <w:r>
-        <w:rPr>
-          <w:lang w:val="es-ES"/>
-        </w:rPr>
-        <w:t xml:space="preserve">Vedi – Gestor de </w:t>
+      <w:proofErr w:type="spellStart"/>
+      <w:r>
+        <w:rPr>
+          <w:lang w:val="es-ES"/>
+        </w:rPr>
+        <w:t>Vedi</w:t>
+      </w:r>
+      <w:proofErr w:type="spellEnd"/>
+      <w:r>
+        <w:rPr>
+          <w:lang w:val="es-ES"/>
+        </w:rPr>
+        <w:t xml:space="preserve"> – Gestor de </w:t>
       </w:r>
       <w:r>
         <w:t>reservas</w:t>
@@ -57,7 +65,49 @@
         <w:rPr>
           <w:lang w:val="es-ES"/>
         </w:rPr>
-        <w:t xml:space="preserve">Se busca desarrollar un software que permita gestionar de manera básica las reservas de los espacios en la casa Jyotir Math. A partir del feedback de los usuarios se </w:t>
+        <w:t xml:space="preserve">Se busca desarrollar un software que permita gestionar de manera básica las reservas de los espacios en la casa </w:t>
+      </w:r>
+      <w:proofErr w:type="spellStart"/>
+      <w:r>
+        <w:rPr>
+          <w:lang w:val="es-ES"/>
+        </w:rPr>
+        <w:t>Jyotir</w:t>
+      </w:r>
+      <w:proofErr w:type="spellEnd"/>
+      <w:r>
+        <w:rPr>
+          <w:lang w:val="es-ES"/>
+        </w:rPr>
+        <w:t xml:space="preserve"> </w:t>
+      </w:r>
+      <w:proofErr w:type="spellStart"/>
+      <w:r>
+        <w:rPr>
+          <w:lang w:val="es-ES"/>
+        </w:rPr>
+        <w:t>Math</w:t>
+      </w:r>
+      <w:proofErr w:type="spellEnd"/>
+      <w:r>
+        <w:rPr>
+          <w:lang w:val="es-ES"/>
+        </w:rPr>
+        <w:t xml:space="preserve">. A partir del </w:t>
+      </w:r>
+      <w:proofErr w:type="spellStart"/>
+      <w:r>
+        <w:rPr>
+          <w:lang w:val="es-ES"/>
+        </w:rPr>
+        <w:t>feedback</w:t>
+      </w:r>
+      <w:proofErr w:type="spellEnd"/>
+      <w:r>
+        <w:rPr>
+          <w:lang w:val="es-ES"/>
+        </w:rPr>
+        <w:t xml:space="preserve"> de los usuarios se </w:t>
       </w:r>
       <w:r>
         <w:rPr>
@@ -303,8 +353,16 @@
         <w:rPr>
           <w:lang w:val="es-ES"/>
         </w:rPr>
-        <w:t>Super admin</w:t>
-      </w:r>
+        <w:t xml:space="preserve">Super </w:t>
+      </w:r>
+      <w:proofErr w:type="spellStart"/>
+      <w:r>
+        <w:rPr>
+          <w:lang w:val="es-ES"/>
+        </w:rPr>
+        <w:t>admin</w:t>
+      </w:r>
+      <w:proofErr w:type="spellEnd"/>
     </w:p>
     <w:p>
       <w:pPr>
@@ -321,7 +379,19 @@
         <w:rPr>
           <w:lang w:val="es-ES"/>
         </w:rPr>
-        <w:t>Crear, eliminar y modificar usuarios</w:t>
+        <w:t>Crear,</w:t>
+      </w:r>
+      <w:r>
+        <w:rPr>
+          <w:lang w:val="es-ES"/>
+        </w:rPr>
+        <w:t xml:space="preserve"> desactivar</w:t>
+      </w:r>
+      <w:r>
+        <w:rPr>
+          <w:lang w:val="es-ES"/>
+        </w:rPr>
+        <w:t xml:space="preserve"> y modificar usuarios</w:t>
       </w:r>
     </w:p>
     <w:p>
@@ -900,12 +970,14 @@
           <w:lang w:val="es-ES"/>
         </w:rPr>
       </w:pPr>
+      <w:proofErr w:type="spellStart"/>
       <w:r>
         <w:rPr>
           <w:lang w:val="es-ES"/>
         </w:rPr>
         <w:t>Creaciónreservas</w:t>
       </w:r>
+      <w:proofErr w:type="spellEnd"/>
     </w:p>
     <w:p>
       <w:pPr>
@@ -1193,12 +1265,14 @@
           <w:lang w:val="es-ES"/>
         </w:rPr>
       </w:pPr>
+      <w:proofErr w:type="spellStart"/>
       <w:r>
         <w:rPr>
           <w:lang w:val="es-ES"/>
         </w:rPr>
         <w:t>Dni</w:t>
       </w:r>
+      <w:proofErr w:type="spellEnd"/>
     </w:p>
     <w:p>
       <w:pPr>

</xml_diff>